<commit_message>
Add new styling to CallFlow.razor and FdcList.Razor. Add new css for mentioned pages
</commit_message>
<xml_diff>
--- a/Programming Journal.docx
+++ b/Programming Journal.docx
@@ -876,18 +876,7 @@
           <w:u w:val="single"/>
         </w:rPr>
         <w:lastRenderedPageBreak/>
-        <w:t>Date 12/</w:t>
-      </w:r>
-      <w:r>
-        <w:rPr>
-          <w:rFonts w:ascii="Trebuchet MS" w:hAnsi="Trebuchet MS"/>
-          <w:b/>
-          <w:bCs/>
-          <w:sz w:val="40"/>
-          <w:szCs w:val="40"/>
-          <w:u w:val="single"/>
-        </w:rPr>
-        <w:t>18</w:t>
+        <w:t>Date 12/18</w:t>
       </w:r>
     </w:p>
     <w:p>
@@ -983,13 +972,6 @@
           <w:szCs w:val="26"/>
         </w:rPr>
         <w:tab/>
-      </w:r>
-      <w:r>
-        <w:rPr>
-          <w:rFonts w:ascii="Segoe UI" w:hAnsi="Segoe UI" w:cs="Segoe UI"/>
-          <w:sz w:val="26"/>
-          <w:szCs w:val="26"/>
-        </w:rPr>
         <w:t xml:space="preserve">I created my solution, cleaned out the Blazor preset UI and finished my Class library models. Created and finished my DbConnection class for creating my MongoDB database and hooked up my Models to it. </w:t>
       </w:r>
     </w:p>
@@ -1033,18 +1015,7 @@
           <w:szCs w:val="40"/>
           <w:u w:val="single"/>
         </w:rPr>
-        <w:t>Date 12/</w:t>
-      </w:r>
-      <w:r>
-        <w:rPr>
-          <w:rFonts w:ascii="Trebuchet MS" w:hAnsi="Trebuchet MS"/>
-          <w:b/>
-          <w:bCs/>
-          <w:sz w:val="40"/>
-          <w:szCs w:val="40"/>
-          <w:u w:val="single"/>
-        </w:rPr>
-        <w:t>20</w:t>
+        <w:t>Date 12/20</w:t>
       </w:r>
     </w:p>
     <w:p>
@@ -1140,13 +1111,6 @@
           <w:szCs w:val="26"/>
         </w:rPr>
         <w:tab/>
-      </w:r>
-      <w:r>
-        <w:rPr>
-          <w:rFonts w:ascii="Segoe UI" w:hAnsi="Segoe UI" w:cs="Segoe UI"/>
-          <w:sz w:val="26"/>
-          <w:szCs w:val="26"/>
-        </w:rPr>
         <w:t xml:space="preserve">I have the basic Data Access methods done, Retrieving, Creating, Updating and Deleting for each of my models, The more fine tuned methods still need to be worked. </w:t>
       </w:r>
       <w:r>
@@ -1157,6 +1121,1068 @@
         </w:rPr>
         <w:t>I am having trouble figuring out how I want to code the methods that add objects to lists within objects and then update the database with that information.</w:t>
       </w:r>
+    </w:p>
+    <w:p>
+      <w:pPr>
+        <w:spacing w:line="240" w:lineRule="auto"/>
+        <w:rPr>
+          <w:rFonts w:ascii="Segoe UI" w:hAnsi="Segoe UI" w:cs="Segoe UI"/>
+          <w:sz w:val="26"/>
+          <w:szCs w:val="26"/>
+        </w:rPr>
+      </w:pPr>
+    </w:p>
+    <w:p>
+      <w:pPr>
+        <w:spacing w:line="240" w:lineRule="auto"/>
+        <w:rPr>
+          <w:rFonts w:ascii="Segoe UI" w:hAnsi="Segoe UI" w:cs="Segoe UI"/>
+          <w:sz w:val="26"/>
+          <w:szCs w:val="26"/>
+        </w:rPr>
+      </w:pPr>
+    </w:p>
+    <w:p>
+      <w:pPr>
+        <w:spacing w:line="360" w:lineRule="auto"/>
+        <w:rPr>
+          <w:rFonts w:ascii="Trebuchet MS" w:hAnsi="Trebuchet MS"/>
+          <w:b/>
+          <w:bCs/>
+          <w:sz w:val="40"/>
+          <w:szCs w:val="40"/>
+          <w:u w:val="single"/>
+        </w:rPr>
+      </w:pPr>
+    </w:p>
+    <w:p>
+      <w:pPr>
+        <w:spacing w:line="360" w:lineRule="auto"/>
+        <w:rPr>
+          <w:rFonts w:ascii="Trebuchet MS" w:hAnsi="Trebuchet MS"/>
+          <w:b/>
+          <w:bCs/>
+          <w:sz w:val="40"/>
+          <w:szCs w:val="40"/>
+          <w:u w:val="single"/>
+        </w:rPr>
+      </w:pPr>
+    </w:p>
+    <w:p>
+      <w:pPr>
+        <w:spacing w:line="360" w:lineRule="auto"/>
+        <w:rPr>
+          <w:rFonts w:ascii="Trebuchet MS" w:hAnsi="Trebuchet MS"/>
+          <w:b/>
+          <w:bCs/>
+          <w:sz w:val="40"/>
+          <w:szCs w:val="40"/>
+          <w:u w:val="single"/>
+        </w:rPr>
+      </w:pPr>
+    </w:p>
+    <w:p>
+      <w:pPr>
+        <w:spacing w:line="360" w:lineRule="auto"/>
+        <w:rPr>
+          <w:rFonts w:ascii="Trebuchet MS" w:hAnsi="Trebuchet MS"/>
+          <w:b/>
+          <w:bCs/>
+          <w:sz w:val="40"/>
+          <w:szCs w:val="40"/>
+          <w:u w:val="single"/>
+        </w:rPr>
+      </w:pPr>
+    </w:p>
+    <w:p>
+      <w:pPr>
+        <w:spacing w:line="360" w:lineRule="auto"/>
+        <w:rPr>
+          <w:rFonts w:ascii="Trebuchet MS" w:hAnsi="Trebuchet MS"/>
+          <w:b/>
+          <w:bCs/>
+          <w:sz w:val="40"/>
+          <w:szCs w:val="40"/>
+          <w:u w:val="single"/>
+        </w:rPr>
+      </w:pPr>
+    </w:p>
+    <w:p>
+      <w:pPr>
+        <w:spacing w:line="360" w:lineRule="auto"/>
+        <w:rPr>
+          <w:rFonts w:ascii="Trebuchet MS" w:hAnsi="Trebuchet MS"/>
+          <w:b/>
+          <w:bCs/>
+          <w:sz w:val="40"/>
+          <w:szCs w:val="40"/>
+        </w:rPr>
+      </w:pPr>
+      <w:r>
+        <w:rPr>
+          <w:rFonts w:ascii="Trebuchet MS" w:hAnsi="Trebuchet MS"/>
+          <w:b/>
+          <w:bCs/>
+          <w:sz w:val="40"/>
+          <w:szCs w:val="40"/>
+          <w:u w:val="single"/>
+        </w:rPr>
+        <w:lastRenderedPageBreak/>
+        <w:t>Date 12/21</w:t>
+      </w:r>
+    </w:p>
+    <w:p>
+      <w:pPr>
+        <w:spacing w:line="360" w:lineRule="auto"/>
+        <w:rPr>
+          <w:rFonts w:ascii="Trebuchet MS" w:hAnsi="Trebuchet MS"/>
+          <w:b/>
+          <w:bCs/>
+          <w:sz w:val="32"/>
+          <w:szCs w:val="32"/>
+        </w:rPr>
+      </w:pPr>
+      <w:r>
+        <w:rPr>
+          <w:rFonts w:ascii="Trebuchet MS" w:hAnsi="Trebuchet MS"/>
+          <w:b/>
+          <w:bCs/>
+          <w:sz w:val="32"/>
+          <w:szCs w:val="32"/>
+        </w:rPr>
+        <w:t>Today’s Goals:</w:t>
+      </w:r>
+    </w:p>
+    <w:p>
+      <w:pPr>
+        <w:pStyle w:val="ListParagraph"/>
+        <w:numPr>
+          <w:ilvl w:val="0"/>
+          <w:numId w:val="4"/>
+        </w:numPr>
+        <w:spacing w:line="240" w:lineRule="auto"/>
+        <w:rPr>
+          <w:rFonts w:ascii="Segoe UI" w:hAnsi="Segoe UI" w:cs="Segoe UI"/>
+          <w:sz w:val="26"/>
+          <w:szCs w:val="26"/>
+        </w:rPr>
+      </w:pPr>
+      <w:r>
+        <w:rPr>
+          <w:rFonts w:ascii="Segoe UI" w:hAnsi="Segoe UI" w:cs="Segoe UI"/>
+          <w:sz w:val="26"/>
+          <w:szCs w:val="26"/>
+        </w:rPr>
+        <w:t>Create the Index Blazor Page</w:t>
+      </w:r>
+    </w:p>
+    <w:p>
+      <w:pPr>
+        <w:spacing w:line="240" w:lineRule="auto"/>
+        <w:rPr>
+          <w:rFonts w:ascii="Segoe UI" w:hAnsi="Segoe UI" w:cs="Segoe UI"/>
+          <w:sz w:val="26"/>
+          <w:szCs w:val="26"/>
+        </w:rPr>
+      </w:pPr>
+    </w:p>
+    <w:p>
+      <w:pPr>
+        <w:spacing w:line="360" w:lineRule="auto"/>
+        <w:rPr>
+          <w:rFonts w:ascii="Trebuchet MS" w:hAnsi="Trebuchet MS" w:cs="Segoe UI"/>
+          <w:b/>
+          <w:bCs/>
+          <w:sz w:val="32"/>
+          <w:szCs w:val="32"/>
+        </w:rPr>
+      </w:pPr>
+      <w:r>
+        <w:rPr>
+          <w:rFonts w:ascii="Trebuchet MS" w:hAnsi="Trebuchet MS" w:cs="Segoe UI"/>
+          <w:b/>
+          <w:bCs/>
+          <w:sz w:val="32"/>
+          <w:szCs w:val="32"/>
+        </w:rPr>
+        <w:t>Problems I ran into:</w:t>
+      </w:r>
+    </w:p>
+    <w:p>
+      <w:pPr>
+        <w:spacing w:line="240" w:lineRule="auto"/>
+        <w:rPr>
+          <w:rFonts w:ascii="Segoe UI" w:hAnsi="Segoe UI" w:cs="Segoe UI"/>
+          <w:sz w:val="26"/>
+          <w:szCs w:val="26"/>
+        </w:rPr>
+      </w:pPr>
+      <w:r>
+        <w:rPr>
+          <w:rFonts w:ascii="Segoe UI" w:hAnsi="Segoe UI" w:cs="Segoe UI"/>
+          <w:sz w:val="26"/>
+          <w:szCs w:val="26"/>
+        </w:rPr>
+        <w:tab/>
+        <w:t>While working on the Daily Expectations element of the page I discovered that Bootstrap components do not innately work from following the examples on GetBoostrap.com. After scrapping the design from my figma whiteboard I wanted to use an Accordion as it is not obvious that clicking the titles does anything and I do not want to use buttons.</w:t>
+      </w:r>
+    </w:p>
+    <w:p>
+      <w:pPr>
+        <w:spacing w:line="240" w:lineRule="auto"/>
+        <w:rPr>
+          <w:rFonts w:ascii="Segoe UI" w:hAnsi="Segoe UI" w:cs="Segoe UI"/>
+          <w:sz w:val="26"/>
+          <w:szCs w:val="26"/>
+        </w:rPr>
+      </w:pPr>
+    </w:p>
+    <w:p>
+      <w:pPr>
+        <w:spacing w:line="360" w:lineRule="auto"/>
+        <w:rPr>
+          <w:rFonts w:ascii="Trebuchet MS" w:hAnsi="Trebuchet MS" w:cs="Segoe UI"/>
+          <w:b/>
+          <w:bCs/>
+          <w:sz w:val="32"/>
+          <w:szCs w:val="32"/>
+        </w:rPr>
+      </w:pPr>
+      <w:r>
+        <w:rPr>
+          <w:rFonts w:ascii="Trebuchet MS" w:hAnsi="Trebuchet MS" w:cs="Segoe UI"/>
+          <w:b/>
+          <w:bCs/>
+          <w:sz w:val="32"/>
+          <w:szCs w:val="32"/>
+        </w:rPr>
+        <w:t>How did it go:</w:t>
+      </w:r>
+    </w:p>
+    <w:p>
+      <w:pPr>
+        <w:spacing w:line="240" w:lineRule="auto"/>
+        <w:rPr>
+          <w:rFonts w:ascii="Segoe UI" w:hAnsi="Segoe UI" w:cs="Segoe UI"/>
+          <w:sz w:val="26"/>
+          <w:szCs w:val="26"/>
+        </w:rPr>
+      </w:pPr>
+      <w:r>
+        <w:rPr>
+          <w:rFonts w:ascii="Segoe UI" w:hAnsi="Segoe UI" w:cs="Segoe UI"/>
+          <w:sz w:val="26"/>
+          <w:szCs w:val="26"/>
+        </w:rPr>
+        <w:tab/>
+        <w:t>Created the Header that all my pages will use, easily implemented through calling the blazor component but the nav links currently go nowhere. Added a way to easily view the weekly team video for ease of access.</w:t>
+      </w:r>
+    </w:p>
+    <w:p>
+      <w:pPr>
+        <w:spacing w:line="240" w:lineRule="auto"/>
+        <w:rPr>
+          <w:rFonts w:ascii="Segoe UI" w:hAnsi="Segoe UI" w:cs="Segoe UI"/>
+          <w:sz w:val="26"/>
+          <w:szCs w:val="26"/>
+        </w:rPr>
+      </w:pPr>
+    </w:p>
+    <w:p>
+      <w:pPr>
+        <w:spacing w:line="240" w:lineRule="auto"/>
+        <w:rPr>
+          <w:rFonts w:ascii="Segoe UI" w:hAnsi="Segoe UI" w:cs="Segoe UI"/>
+          <w:sz w:val="26"/>
+          <w:szCs w:val="26"/>
+        </w:rPr>
+      </w:pPr>
+    </w:p>
+    <w:p>
+      <w:pPr>
+        <w:spacing w:line="240" w:lineRule="auto"/>
+        <w:rPr>
+          <w:rFonts w:ascii="Segoe UI" w:hAnsi="Segoe UI" w:cs="Segoe UI"/>
+          <w:sz w:val="26"/>
+          <w:szCs w:val="26"/>
+        </w:rPr>
+      </w:pPr>
+    </w:p>
+    <w:p>
+      <w:pPr>
+        <w:spacing w:line="240" w:lineRule="auto"/>
+        <w:rPr>
+          <w:rFonts w:ascii="Segoe UI" w:hAnsi="Segoe UI" w:cs="Segoe UI"/>
+          <w:sz w:val="26"/>
+          <w:szCs w:val="26"/>
+        </w:rPr>
+      </w:pPr>
+    </w:p>
+    <w:p>
+      <w:pPr>
+        <w:spacing w:line="240" w:lineRule="auto"/>
+        <w:rPr>
+          <w:rFonts w:ascii="Segoe UI" w:hAnsi="Segoe UI" w:cs="Segoe UI"/>
+          <w:sz w:val="26"/>
+          <w:szCs w:val="26"/>
+        </w:rPr>
+      </w:pPr>
+    </w:p>
+    <w:p>
+      <w:pPr>
+        <w:spacing w:line="360" w:lineRule="auto"/>
+        <w:rPr>
+          <w:rFonts w:ascii="Trebuchet MS" w:hAnsi="Trebuchet MS"/>
+          <w:b/>
+          <w:bCs/>
+          <w:sz w:val="40"/>
+          <w:szCs w:val="40"/>
+          <w:u w:val="single"/>
+        </w:rPr>
+      </w:pPr>
+    </w:p>
+    <w:p>
+      <w:pPr>
+        <w:spacing w:line="360" w:lineRule="auto"/>
+        <w:rPr>
+          <w:rFonts w:ascii="Trebuchet MS" w:hAnsi="Trebuchet MS"/>
+          <w:b/>
+          <w:bCs/>
+          <w:sz w:val="40"/>
+          <w:szCs w:val="40"/>
+          <w:u w:val="single"/>
+        </w:rPr>
+      </w:pPr>
+    </w:p>
+    <w:p>
+      <w:pPr>
+        <w:spacing w:line="360" w:lineRule="auto"/>
+        <w:rPr>
+          <w:rFonts w:ascii="Trebuchet MS" w:hAnsi="Trebuchet MS"/>
+          <w:b/>
+          <w:bCs/>
+          <w:sz w:val="40"/>
+          <w:szCs w:val="40"/>
+          <w:u w:val="single"/>
+        </w:rPr>
+      </w:pPr>
+    </w:p>
+    <w:p>
+      <w:pPr>
+        <w:spacing w:line="360" w:lineRule="auto"/>
+        <w:rPr>
+          <w:rFonts w:ascii="Trebuchet MS" w:hAnsi="Trebuchet MS"/>
+          <w:b/>
+          <w:bCs/>
+          <w:sz w:val="40"/>
+          <w:szCs w:val="40"/>
+          <w:u w:val="single"/>
+        </w:rPr>
+      </w:pPr>
+    </w:p>
+    <w:p>
+      <w:pPr>
+        <w:spacing w:line="360" w:lineRule="auto"/>
+        <w:rPr>
+          <w:rFonts w:ascii="Trebuchet MS" w:hAnsi="Trebuchet MS"/>
+          <w:b/>
+          <w:bCs/>
+          <w:sz w:val="40"/>
+          <w:szCs w:val="40"/>
+          <w:u w:val="single"/>
+        </w:rPr>
+      </w:pPr>
+    </w:p>
+    <w:p>
+      <w:pPr>
+        <w:spacing w:line="360" w:lineRule="auto"/>
+        <w:rPr>
+          <w:rFonts w:ascii="Trebuchet MS" w:hAnsi="Trebuchet MS"/>
+          <w:b/>
+          <w:bCs/>
+          <w:sz w:val="40"/>
+          <w:szCs w:val="40"/>
+          <w:u w:val="single"/>
+        </w:rPr>
+      </w:pPr>
+    </w:p>
+    <w:p>
+      <w:pPr>
+        <w:spacing w:line="360" w:lineRule="auto"/>
+        <w:rPr>
+          <w:rFonts w:ascii="Trebuchet MS" w:hAnsi="Trebuchet MS"/>
+          <w:b/>
+          <w:bCs/>
+          <w:sz w:val="40"/>
+          <w:szCs w:val="40"/>
+          <w:u w:val="single"/>
+        </w:rPr>
+      </w:pPr>
+    </w:p>
+    <w:p>
+      <w:pPr>
+        <w:spacing w:line="360" w:lineRule="auto"/>
+        <w:rPr>
+          <w:rFonts w:ascii="Trebuchet MS" w:hAnsi="Trebuchet MS"/>
+          <w:b/>
+          <w:bCs/>
+          <w:sz w:val="40"/>
+          <w:szCs w:val="40"/>
+          <w:u w:val="single"/>
+        </w:rPr>
+      </w:pPr>
+    </w:p>
+    <w:p>
+      <w:pPr>
+        <w:spacing w:line="360" w:lineRule="auto"/>
+        <w:rPr>
+          <w:rFonts w:ascii="Trebuchet MS" w:hAnsi="Trebuchet MS"/>
+          <w:b/>
+          <w:bCs/>
+          <w:sz w:val="40"/>
+          <w:szCs w:val="40"/>
+          <w:u w:val="single"/>
+        </w:rPr>
+      </w:pPr>
+    </w:p>
+    <w:p>
+      <w:pPr>
+        <w:spacing w:line="360" w:lineRule="auto"/>
+        <w:rPr>
+          <w:rFonts w:ascii="Trebuchet MS" w:hAnsi="Trebuchet MS"/>
+          <w:b/>
+          <w:bCs/>
+          <w:sz w:val="40"/>
+          <w:szCs w:val="40"/>
+        </w:rPr>
+      </w:pPr>
+      <w:r>
+        <w:rPr>
+          <w:rFonts w:ascii="Trebuchet MS" w:hAnsi="Trebuchet MS"/>
+          <w:b/>
+          <w:bCs/>
+          <w:sz w:val="40"/>
+          <w:szCs w:val="40"/>
+          <w:u w:val="single"/>
+        </w:rPr>
+        <w:t>Date 12/23</w:t>
+      </w:r>
+    </w:p>
+    <w:p>
+      <w:pPr>
+        <w:spacing w:line="360" w:lineRule="auto"/>
+        <w:rPr>
+          <w:rFonts w:ascii="Trebuchet MS" w:hAnsi="Trebuchet MS"/>
+          <w:b/>
+          <w:bCs/>
+          <w:sz w:val="32"/>
+          <w:szCs w:val="32"/>
+        </w:rPr>
+      </w:pPr>
+      <w:r>
+        <w:rPr>
+          <w:rFonts w:ascii="Trebuchet MS" w:hAnsi="Trebuchet MS"/>
+          <w:b/>
+          <w:bCs/>
+          <w:sz w:val="32"/>
+          <w:szCs w:val="32"/>
+        </w:rPr>
+        <w:t>Today’s Goals:</w:t>
+      </w:r>
+    </w:p>
+    <w:p>
+      <w:pPr>
+        <w:pStyle w:val="ListParagraph"/>
+        <w:numPr>
+          <w:ilvl w:val="0"/>
+          <w:numId w:val="4"/>
+        </w:numPr>
+        <w:spacing w:line="240" w:lineRule="auto"/>
+        <w:rPr>
+          <w:rFonts w:ascii="Segoe UI" w:hAnsi="Segoe UI" w:cs="Segoe UI"/>
+          <w:sz w:val="26"/>
+          <w:szCs w:val="26"/>
+        </w:rPr>
+      </w:pPr>
+      <w:r>
+        <w:rPr>
+          <w:rFonts w:ascii="Segoe UI" w:hAnsi="Segoe UI" w:cs="Segoe UI"/>
+          <w:sz w:val="26"/>
+          <w:szCs w:val="26"/>
+        </w:rPr>
+        <w:t>Finish the Daily Expectations element</w:t>
+      </w:r>
+    </w:p>
+    <w:p>
+      <w:pPr>
+        <w:pStyle w:val="ListParagraph"/>
+        <w:numPr>
+          <w:ilvl w:val="0"/>
+          <w:numId w:val="4"/>
+        </w:numPr>
+        <w:spacing w:line="240" w:lineRule="auto"/>
+        <w:rPr>
+          <w:rFonts w:ascii="Segoe UI" w:hAnsi="Segoe UI" w:cs="Segoe UI"/>
+          <w:sz w:val="26"/>
+          <w:szCs w:val="26"/>
+        </w:rPr>
+      </w:pPr>
+      <w:r>
+        <w:rPr>
+          <w:rFonts w:ascii="Segoe UI" w:hAnsi="Segoe UI" w:cs="Segoe UI"/>
+          <w:sz w:val="26"/>
+          <w:szCs w:val="26"/>
+        </w:rPr>
+        <w:t>Complete the Figma Design for the Call Flows page</w:t>
+      </w:r>
+    </w:p>
+    <w:p>
+      <w:pPr>
+        <w:pStyle w:val="ListParagraph"/>
+        <w:numPr>
+          <w:ilvl w:val="0"/>
+          <w:numId w:val="4"/>
+        </w:numPr>
+        <w:spacing w:line="240" w:lineRule="auto"/>
+        <w:rPr>
+          <w:rFonts w:ascii="Segoe UI" w:hAnsi="Segoe UI" w:cs="Segoe UI"/>
+          <w:sz w:val="26"/>
+          <w:szCs w:val="26"/>
+        </w:rPr>
+      </w:pPr>
+      <w:r>
+        <w:rPr>
+          <w:rFonts w:ascii="Segoe UI" w:hAnsi="Segoe UI" w:cs="Segoe UI"/>
+          <w:sz w:val="26"/>
+          <w:szCs w:val="26"/>
+        </w:rPr>
+        <w:t>Start work on the Call Flows page</w:t>
+      </w:r>
+    </w:p>
+    <w:p>
+      <w:pPr>
+        <w:spacing w:line="240" w:lineRule="auto"/>
+        <w:rPr>
+          <w:rFonts w:ascii="Segoe UI" w:hAnsi="Segoe UI" w:cs="Segoe UI"/>
+          <w:sz w:val="26"/>
+          <w:szCs w:val="26"/>
+        </w:rPr>
+      </w:pPr>
+    </w:p>
+    <w:p>
+      <w:pPr>
+        <w:spacing w:line="360" w:lineRule="auto"/>
+        <w:rPr>
+          <w:rFonts w:ascii="Trebuchet MS" w:hAnsi="Trebuchet MS" w:cs="Segoe UI"/>
+          <w:b/>
+          <w:bCs/>
+          <w:sz w:val="32"/>
+          <w:szCs w:val="32"/>
+        </w:rPr>
+      </w:pPr>
+      <w:r>
+        <w:rPr>
+          <w:rFonts w:ascii="Trebuchet MS" w:hAnsi="Trebuchet MS" w:cs="Segoe UI"/>
+          <w:b/>
+          <w:bCs/>
+          <w:sz w:val="32"/>
+          <w:szCs w:val="32"/>
+        </w:rPr>
+        <w:t>Problems I ran into:</w:t>
+      </w:r>
+    </w:p>
+    <w:p>
+      <w:pPr>
+        <w:spacing w:line="240" w:lineRule="auto"/>
+        <w:rPr>
+          <w:rFonts w:ascii="Segoe UI" w:hAnsi="Segoe UI" w:cs="Segoe UI"/>
+          <w:sz w:val="26"/>
+          <w:szCs w:val="26"/>
+        </w:rPr>
+      </w:pPr>
+      <w:r>
+        <w:rPr>
+          <w:rFonts w:ascii="Segoe UI" w:hAnsi="Segoe UI" w:cs="Segoe UI"/>
+          <w:sz w:val="26"/>
+          <w:szCs w:val="26"/>
+        </w:rPr>
+        <w:tab/>
+      </w:r>
+      <w:r>
+        <w:rPr>
+          <w:rFonts w:ascii="Segoe UI" w:hAnsi="Segoe UI" w:cs="Segoe UI"/>
+          <w:sz w:val="26"/>
+          <w:szCs w:val="26"/>
+        </w:rPr>
+        <w:t>I could not begin work on the Call Flows page because I had no way to create Call flows.</w:t>
+      </w:r>
+    </w:p>
+    <w:p>
+      <w:pPr>
+        <w:spacing w:line="240" w:lineRule="auto"/>
+        <w:rPr>
+          <w:rFonts w:ascii="Segoe UI" w:hAnsi="Segoe UI" w:cs="Segoe UI"/>
+          <w:sz w:val="26"/>
+          <w:szCs w:val="26"/>
+        </w:rPr>
+      </w:pPr>
+    </w:p>
+    <w:p>
+      <w:pPr>
+        <w:spacing w:line="360" w:lineRule="auto"/>
+        <w:rPr>
+          <w:rFonts w:ascii="Trebuchet MS" w:hAnsi="Trebuchet MS" w:cs="Segoe UI"/>
+          <w:b/>
+          <w:bCs/>
+          <w:sz w:val="32"/>
+          <w:szCs w:val="32"/>
+        </w:rPr>
+      </w:pPr>
+      <w:r>
+        <w:rPr>
+          <w:rFonts w:ascii="Trebuchet MS" w:hAnsi="Trebuchet MS" w:cs="Segoe UI"/>
+          <w:b/>
+          <w:bCs/>
+          <w:sz w:val="32"/>
+          <w:szCs w:val="32"/>
+        </w:rPr>
+        <w:t>How did it go:</w:t>
+      </w:r>
+    </w:p>
+    <w:p>
+      <w:pPr>
+        <w:spacing w:line="240" w:lineRule="auto"/>
+        <w:rPr>
+          <w:rFonts w:ascii="Segoe UI" w:hAnsi="Segoe UI" w:cs="Segoe UI"/>
+          <w:sz w:val="26"/>
+          <w:szCs w:val="26"/>
+        </w:rPr>
+      </w:pPr>
+      <w:r>
+        <w:rPr>
+          <w:rFonts w:ascii="Segoe UI" w:hAnsi="Segoe UI" w:cs="Segoe UI"/>
+          <w:sz w:val="26"/>
+          <w:szCs w:val="26"/>
+        </w:rPr>
+        <w:tab/>
+      </w:r>
+      <w:r>
+        <w:rPr>
+          <w:rFonts w:ascii="Segoe UI" w:hAnsi="Segoe UI" w:cs="Segoe UI"/>
+          <w:sz w:val="26"/>
+          <w:szCs w:val="26"/>
+        </w:rPr>
+        <w:t>Completed the Daily Expectations element, I reverted back to the original figma whiteboard design but improved it visually with directions for users. In testing I tried to create documents within MongoDB for my CallFlows to see how they would foreach onto the page but my testing failed. I created the Create.razor page for a temporary solution to creating CallFlowModels and inserting them into my MongoDB database.</w:t>
+      </w:r>
+      <w:r>
+        <w:rPr>
+          <w:rFonts w:ascii="Segoe UI" w:hAnsi="Segoe UI" w:cs="Segoe UI"/>
+          <w:sz w:val="26"/>
+          <w:szCs w:val="26"/>
+        </w:rPr>
+        <w:br/>
+      </w:r>
+    </w:p>
+    <w:p>
+      <w:pPr>
+        <w:rPr>
+          <w:rFonts w:ascii="Segoe UI" w:hAnsi="Segoe UI" w:cs="Segoe UI"/>
+          <w:sz w:val="26"/>
+          <w:szCs w:val="26"/>
+        </w:rPr>
+      </w:pPr>
+      <w:r>
+        <w:rPr>
+          <w:rFonts w:ascii="Segoe UI" w:hAnsi="Segoe UI" w:cs="Segoe UI"/>
+          <w:sz w:val="26"/>
+          <w:szCs w:val="26"/>
+        </w:rPr>
+        <w:br w:type="page"/>
+      </w:r>
+    </w:p>
+    <w:p>
+      <w:pPr>
+        <w:spacing w:line="360" w:lineRule="auto"/>
+        <w:rPr>
+          <w:rFonts w:ascii="Trebuchet MS" w:hAnsi="Trebuchet MS"/>
+          <w:b/>
+          <w:bCs/>
+          <w:sz w:val="40"/>
+          <w:szCs w:val="40"/>
+        </w:rPr>
+      </w:pPr>
+      <w:r>
+        <w:rPr>
+          <w:rFonts w:ascii="Trebuchet MS" w:hAnsi="Trebuchet MS"/>
+          <w:b/>
+          <w:bCs/>
+          <w:sz w:val="40"/>
+          <w:szCs w:val="40"/>
+          <w:u w:val="single"/>
+        </w:rPr>
+        <w:lastRenderedPageBreak/>
+        <w:t>Date 12/25</w:t>
+      </w:r>
+    </w:p>
+    <w:p>
+      <w:pPr>
+        <w:spacing w:line="360" w:lineRule="auto"/>
+        <w:rPr>
+          <w:rFonts w:ascii="Trebuchet MS" w:hAnsi="Trebuchet MS"/>
+          <w:b/>
+          <w:bCs/>
+          <w:sz w:val="32"/>
+          <w:szCs w:val="32"/>
+        </w:rPr>
+      </w:pPr>
+      <w:r>
+        <w:rPr>
+          <w:rFonts w:ascii="Trebuchet MS" w:hAnsi="Trebuchet MS"/>
+          <w:b/>
+          <w:bCs/>
+          <w:sz w:val="32"/>
+          <w:szCs w:val="32"/>
+        </w:rPr>
+        <w:t>Today’s Goals:</w:t>
+      </w:r>
+    </w:p>
+    <w:p>
+      <w:pPr>
+        <w:pStyle w:val="ListParagraph"/>
+        <w:numPr>
+          <w:ilvl w:val="0"/>
+          <w:numId w:val="4"/>
+        </w:numPr>
+        <w:spacing w:line="240" w:lineRule="auto"/>
+        <w:rPr>
+          <w:rFonts w:ascii="Segoe UI" w:hAnsi="Segoe UI" w:cs="Segoe UI"/>
+          <w:sz w:val="26"/>
+          <w:szCs w:val="26"/>
+        </w:rPr>
+      </w:pPr>
+      <w:r>
+        <w:rPr>
+          <w:rFonts w:ascii="Segoe UI" w:hAnsi="Segoe UI" w:cs="Segoe UI"/>
+          <w:sz w:val="26"/>
+          <w:szCs w:val="26"/>
+        </w:rPr>
+        <w:t>Create all of the CallFlowModel documents</w:t>
+      </w:r>
+    </w:p>
+    <w:p>
+      <w:pPr>
+        <w:pStyle w:val="ListParagraph"/>
+        <w:numPr>
+          <w:ilvl w:val="0"/>
+          <w:numId w:val="4"/>
+        </w:numPr>
+        <w:spacing w:line="240" w:lineRule="auto"/>
+        <w:rPr>
+          <w:rFonts w:ascii="Segoe UI" w:hAnsi="Segoe UI" w:cs="Segoe UI"/>
+          <w:sz w:val="26"/>
+          <w:szCs w:val="26"/>
+        </w:rPr>
+      </w:pPr>
+      <w:r>
+        <w:rPr>
+          <w:rFonts w:ascii="Segoe UI" w:hAnsi="Segoe UI" w:cs="Segoe UI"/>
+          <w:sz w:val="26"/>
+          <w:szCs w:val="26"/>
+        </w:rPr>
+        <w:t>Complete the CallFlows Blazor Page</w:t>
+      </w:r>
+    </w:p>
+    <w:p>
+      <w:pPr>
+        <w:pStyle w:val="ListParagraph"/>
+        <w:spacing w:line="240" w:lineRule="auto"/>
+        <w:rPr>
+          <w:rFonts w:ascii="Segoe UI" w:hAnsi="Segoe UI" w:cs="Segoe UI"/>
+          <w:sz w:val="26"/>
+          <w:szCs w:val="26"/>
+        </w:rPr>
+      </w:pPr>
+    </w:p>
+    <w:p>
+      <w:pPr>
+        <w:spacing w:line="360" w:lineRule="auto"/>
+        <w:rPr>
+          <w:rFonts w:ascii="Trebuchet MS" w:hAnsi="Trebuchet MS" w:cs="Segoe UI"/>
+          <w:b/>
+          <w:bCs/>
+          <w:sz w:val="32"/>
+          <w:szCs w:val="32"/>
+        </w:rPr>
+      </w:pPr>
+      <w:r>
+        <w:rPr>
+          <w:rFonts w:ascii="Trebuchet MS" w:hAnsi="Trebuchet MS" w:cs="Segoe UI"/>
+          <w:b/>
+          <w:bCs/>
+          <w:sz w:val="32"/>
+          <w:szCs w:val="32"/>
+        </w:rPr>
+        <w:t>Problems I ran into:</w:t>
+      </w:r>
+    </w:p>
+    <w:p>
+      <w:pPr>
+        <w:spacing w:line="240" w:lineRule="auto"/>
+        <w:rPr>
+          <w:rFonts w:ascii="Segoe UI" w:hAnsi="Segoe UI" w:cs="Segoe UI"/>
+          <w:sz w:val="26"/>
+          <w:szCs w:val="26"/>
+        </w:rPr>
+      </w:pPr>
+      <w:r>
+        <w:rPr>
+          <w:rFonts w:ascii="Segoe UI" w:hAnsi="Segoe UI" w:cs="Segoe UI"/>
+          <w:sz w:val="26"/>
+          <w:szCs w:val="26"/>
+        </w:rPr>
+        <w:tab/>
+        <w:t xml:space="preserve">I am not able to pull the self-referential lists from my CallFlowModel accurately. The child CallFlowModel within the Parent CallFlowModel is correct, but it is not pulling the grandchild CallFlowModels from the child CallFlowModels. </w:t>
+      </w:r>
+      <w:r>
+        <w:rPr>
+          <w:rFonts w:ascii="Segoe UI" w:hAnsi="Segoe UI" w:cs="Segoe UI"/>
+          <w:sz w:val="26"/>
+          <w:szCs w:val="26"/>
+        </w:rPr>
+        <w:t>So my expanding list of call flows is not working properly</w:t>
+      </w:r>
+    </w:p>
+    <w:p>
+      <w:pPr>
+        <w:spacing w:line="240" w:lineRule="auto"/>
+        <w:rPr>
+          <w:rFonts w:ascii="Segoe UI" w:hAnsi="Segoe UI" w:cs="Segoe UI"/>
+          <w:sz w:val="26"/>
+          <w:szCs w:val="26"/>
+        </w:rPr>
+      </w:pPr>
+    </w:p>
+    <w:p>
+      <w:pPr>
+        <w:spacing w:line="360" w:lineRule="auto"/>
+        <w:rPr>
+          <w:rFonts w:ascii="Trebuchet MS" w:hAnsi="Trebuchet MS" w:cs="Segoe UI"/>
+          <w:b/>
+          <w:bCs/>
+          <w:sz w:val="32"/>
+          <w:szCs w:val="32"/>
+        </w:rPr>
+      </w:pPr>
+      <w:r>
+        <w:rPr>
+          <w:rFonts w:ascii="Trebuchet MS" w:hAnsi="Trebuchet MS" w:cs="Segoe UI"/>
+          <w:b/>
+          <w:bCs/>
+          <w:sz w:val="32"/>
+          <w:szCs w:val="32"/>
+        </w:rPr>
+        <w:t>How did it go:</w:t>
+      </w:r>
+    </w:p>
+    <w:p>
+      <w:pPr>
+        <w:spacing w:line="240" w:lineRule="auto"/>
+        <w:rPr>
+          <w:rFonts w:ascii="Segoe UI" w:hAnsi="Segoe UI" w:cs="Segoe UI"/>
+          <w:sz w:val="26"/>
+          <w:szCs w:val="26"/>
+        </w:rPr>
+      </w:pPr>
+      <w:r>
+        <w:rPr>
+          <w:rFonts w:ascii="Segoe UI" w:hAnsi="Segoe UI" w:cs="Segoe UI"/>
+          <w:sz w:val="26"/>
+          <w:szCs w:val="26"/>
+        </w:rPr>
+        <w:tab/>
+      </w:r>
+      <w:r>
+        <w:rPr>
+          <w:rFonts w:ascii="Segoe UI" w:hAnsi="Segoe UI" w:cs="Segoe UI"/>
+          <w:sz w:val="26"/>
+          <w:szCs w:val="26"/>
+        </w:rPr>
+        <w:t>I created all of the CallFlowModel documents that I will be releasing at the program launch, I linked the child CallFlowModels to the ChildSteps property of the parent CallFlowModels but I am running into problems displaying the children properly for ease of use. I don’t want to hard code anything so I am going through the debugging process to see where the problem originated so I can loop through the list the way I intended.</w:t>
+      </w:r>
+    </w:p>
+    <w:p>
+      <w:pPr>
+        <w:rPr>
+          <w:rFonts w:ascii="Segoe UI" w:hAnsi="Segoe UI" w:cs="Segoe UI"/>
+          <w:sz w:val="26"/>
+          <w:szCs w:val="26"/>
+        </w:rPr>
+      </w:pPr>
+      <w:r>
+        <w:rPr>
+          <w:rFonts w:ascii="Segoe UI" w:hAnsi="Segoe UI" w:cs="Segoe UI"/>
+          <w:sz w:val="26"/>
+          <w:szCs w:val="26"/>
+        </w:rPr>
+        <w:br w:type="page"/>
+      </w:r>
+    </w:p>
+    <w:p>
+      <w:pPr>
+        <w:spacing w:line="360" w:lineRule="auto"/>
+        <w:rPr>
+          <w:rFonts w:ascii="Trebuchet MS" w:hAnsi="Trebuchet MS"/>
+          <w:b/>
+          <w:bCs/>
+          <w:sz w:val="40"/>
+          <w:szCs w:val="40"/>
+        </w:rPr>
+      </w:pPr>
+      <w:r>
+        <w:rPr>
+          <w:rFonts w:ascii="Trebuchet MS" w:hAnsi="Trebuchet MS"/>
+          <w:b/>
+          <w:bCs/>
+          <w:sz w:val="40"/>
+          <w:szCs w:val="40"/>
+          <w:u w:val="single"/>
+        </w:rPr>
+        <w:lastRenderedPageBreak/>
+        <w:t>Date 12/25</w:t>
+      </w:r>
+    </w:p>
+    <w:p>
+      <w:pPr>
+        <w:spacing w:line="360" w:lineRule="auto"/>
+        <w:rPr>
+          <w:rFonts w:ascii="Trebuchet MS" w:hAnsi="Trebuchet MS"/>
+          <w:b/>
+          <w:bCs/>
+          <w:sz w:val="32"/>
+          <w:szCs w:val="32"/>
+        </w:rPr>
+      </w:pPr>
+      <w:r>
+        <w:rPr>
+          <w:rFonts w:ascii="Trebuchet MS" w:hAnsi="Trebuchet MS"/>
+          <w:b/>
+          <w:bCs/>
+          <w:sz w:val="32"/>
+          <w:szCs w:val="32"/>
+        </w:rPr>
+        <w:t>Today’s Goals:</w:t>
+      </w:r>
+    </w:p>
+    <w:p>
+      <w:pPr>
+        <w:pStyle w:val="ListParagraph"/>
+        <w:numPr>
+          <w:ilvl w:val="0"/>
+          <w:numId w:val="4"/>
+        </w:numPr>
+        <w:spacing w:line="240" w:lineRule="auto"/>
+        <w:rPr>
+          <w:rFonts w:ascii="Segoe UI" w:hAnsi="Segoe UI" w:cs="Segoe UI"/>
+          <w:sz w:val="26"/>
+          <w:szCs w:val="26"/>
+        </w:rPr>
+      </w:pPr>
+      <w:r>
+        <w:rPr>
+          <w:rFonts w:ascii="Segoe UI" w:hAnsi="Segoe UI" w:cs="Segoe UI"/>
+          <w:sz w:val="26"/>
+          <w:szCs w:val="26"/>
+        </w:rPr>
+        <w:t>Complete the CallFlows Blazor Page</w:t>
+      </w:r>
+    </w:p>
+    <w:p>
+      <w:pPr>
+        <w:spacing w:line="240" w:lineRule="auto"/>
+        <w:rPr>
+          <w:rFonts w:ascii="Segoe UI" w:hAnsi="Segoe UI" w:cs="Segoe UI"/>
+          <w:sz w:val="26"/>
+          <w:szCs w:val="26"/>
+        </w:rPr>
+      </w:pPr>
+    </w:p>
+    <w:p>
+      <w:pPr>
+        <w:spacing w:line="360" w:lineRule="auto"/>
+        <w:rPr>
+          <w:rFonts w:ascii="Trebuchet MS" w:hAnsi="Trebuchet MS" w:cs="Segoe UI"/>
+          <w:b/>
+          <w:bCs/>
+          <w:sz w:val="32"/>
+          <w:szCs w:val="32"/>
+        </w:rPr>
+      </w:pPr>
+      <w:r>
+        <w:rPr>
+          <w:rFonts w:ascii="Trebuchet MS" w:hAnsi="Trebuchet MS" w:cs="Segoe UI"/>
+          <w:b/>
+          <w:bCs/>
+          <w:sz w:val="32"/>
+          <w:szCs w:val="32"/>
+        </w:rPr>
+        <w:t>How did it go:</w:t>
+      </w:r>
+    </w:p>
+    <w:p>
+      <w:pPr>
+        <w:spacing w:line="240" w:lineRule="auto"/>
+        <w:rPr>
+          <w:rFonts w:ascii="Segoe UI" w:hAnsi="Segoe UI" w:cs="Segoe UI"/>
+          <w:sz w:val="26"/>
+          <w:szCs w:val="26"/>
+        </w:rPr>
+      </w:pPr>
+      <w:r>
+        <w:rPr>
+          <w:rFonts w:ascii="Segoe UI" w:hAnsi="Segoe UI" w:cs="Segoe UI"/>
+          <w:sz w:val="26"/>
+          <w:szCs w:val="26"/>
+        </w:rPr>
+        <w:tab/>
+      </w:r>
+      <w:r>
+        <w:rPr>
+          <w:rFonts w:ascii="Segoe UI" w:hAnsi="Segoe UI" w:cs="Segoe UI"/>
+          <w:sz w:val="26"/>
+          <w:szCs w:val="26"/>
+        </w:rPr>
+        <w:t>I located the problem with my CallFlowModels, I was creating them in the correct order and I was adding each CallFlowModel to its Parent’s ChildSteps as soon as it was created, so a reference to the child was put into the ChildSteps when it had 0 ChildSteps and then I would add ChildSteps to it afterwards. I re-created all the documents and added them to the parents in reverse order. It works at this time, in the spirit of keeping it extensible I also added a “ParentId” property to each CallFlow so I will swap the CallFlow’s page to use that in future so if more call flows are added it will still function, this will not be a on release feature.</w:t>
+      </w:r>
+    </w:p>
+    <w:p>
+      <w:pPr>
+        <w:spacing w:line="240" w:lineRule="auto"/>
+        <w:rPr>
+          <w:rFonts w:ascii="Segoe UI" w:hAnsi="Segoe UI" w:cs="Segoe UI"/>
+          <w:sz w:val="26"/>
+          <w:szCs w:val="26"/>
+        </w:rPr>
+      </w:pPr>
+    </w:p>
+    <w:p>
+      <w:pPr>
+        <w:spacing w:line="240" w:lineRule="auto"/>
+        <w:rPr>
+          <w:rFonts w:ascii="Segoe UI" w:hAnsi="Segoe UI" w:cs="Segoe UI"/>
+          <w:sz w:val="26"/>
+          <w:szCs w:val="26"/>
+        </w:rPr>
+      </w:pPr>
+    </w:p>
+    <w:p>
+      <w:pPr>
+        <w:spacing w:line="240" w:lineRule="auto"/>
+        <w:rPr>
+          <w:rFonts w:ascii="Segoe UI" w:hAnsi="Segoe UI" w:cs="Segoe UI"/>
+          <w:sz w:val="26"/>
+          <w:szCs w:val="26"/>
+        </w:rPr>
+      </w:pPr>
     </w:p>
     <w:p>
       <w:pPr>

</xml_diff>

<commit_message>
Remove proprietary information from website
</commit_message>
<xml_diff>
--- a/Programming Journal.docx
+++ b/Programming Journal.docx
@@ -442,7 +442,6 @@
         <w:t>isplay their Backoffice days. Knowledge-</w:t>
       </w:r>
       <w:proofErr w:type="spellStart"/>
-      <w:proofErr w:type="gramStart"/>
       <w:r>
         <w:rPr>
           <w:rFonts w:ascii="Segoe UI" w:hAnsi="Segoe UI" w:cs="Segoe UI"/>
@@ -452,7 +451,6 @@
         <w:t>base</w:t>
       </w:r>
       <w:proofErr w:type="spellEnd"/>
-      <w:proofErr w:type="gramEnd"/>
       <w:r>
         <w:rPr>
           <w:rFonts w:ascii="Segoe UI" w:hAnsi="Segoe UI" w:cs="Segoe UI"/>
@@ -1134,18 +1132,8 @@
           <w:sz w:val="26"/>
           <w:szCs w:val="26"/>
         </w:rPr>
-        <w:t xml:space="preserve">Create Data Access </w:t>
-      </w:r>
-      <w:proofErr w:type="gramStart"/>
-      <w:r>
-        <w:rPr>
-          <w:rFonts w:ascii="Segoe UI" w:hAnsi="Segoe UI" w:cs="Segoe UI"/>
-          <w:sz w:val="26"/>
-          <w:szCs w:val="26"/>
-        </w:rPr>
-        <w:t>methods</w:t>
-      </w:r>
-      <w:proofErr w:type="gramEnd"/>
+        <w:t>Create Data Access methods</w:t>
+      </w:r>
     </w:p>
     <w:p>
       <w:pPr>
@@ -1198,7 +1186,6 @@
         <w:t xml:space="preserve">I have the basic Data Access methods done, Retrieving, Creating, Updating and Deleting for each of my models, The more </w:t>
       </w:r>
       <w:proofErr w:type="spellStart"/>
-      <w:proofErr w:type="gramStart"/>
       <w:r>
         <w:rPr>
           <w:rFonts w:ascii="Segoe UI" w:hAnsi="Segoe UI" w:cs="Segoe UI"/>
@@ -1208,7 +1195,6 @@
         <w:t>fine tuned</w:t>
       </w:r>
       <w:proofErr w:type="spellEnd"/>
-      <w:proofErr w:type="gramEnd"/>
       <w:r>
         <w:rPr>
           <w:rFonts w:ascii="Segoe UI" w:hAnsi="Segoe UI" w:cs="Segoe UI"/>
@@ -1714,18 +1700,8 @@
           <w:sz w:val="26"/>
           <w:szCs w:val="26"/>
         </w:rPr>
-        <w:t xml:space="preserve">Finish the Daily Expectations </w:t>
-      </w:r>
-      <w:proofErr w:type="gramStart"/>
-      <w:r>
-        <w:rPr>
-          <w:rFonts w:ascii="Segoe UI" w:hAnsi="Segoe UI" w:cs="Segoe UI"/>
-          <w:sz w:val="26"/>
-          <w:szCs w:val="26"/>
-        </w:rPr>
-        <w:t>element</w:t>
-      </w:r>
-      <w:proofErr w:type="gramEnd"/>
+        <w:t>Finish the Daily Expectations element</w:t>
+      </w:r>
     </w:p>
     <w:p>
       <w:pPr>
@@ -1747,18 +1723,8 @@
           <w:sz w:val="26"/>
           <w:szCs w:val="26"/>
         </w:rPr>
-        <w:t xml:space="preserve">Complete the Figma Design for the Call Flows </w:t>
-      </w:r>
-      <w:proofErr w:type="gramStart"/>
-      <w:r>
-        <w:rPr>
-          <w:rFonts w:ascii="Segoe UI" w:hAnsi="Segoe UI" w:cs="Segoe UI"/>
-          <w:sz w:val="26"/>
-          <w:szCs w:val="26"/>
-        </w:rPr>
-        <w:t>page</w:t>
-      </w:r>
-      <w:proofErr w:type="gramEnd"/>
+        <w:t>Complete the Figma Design for the Call Flows page</w:t>
+      </w:r>
     </w:p>
     <w:p>
       <w:pPr>
@@ -1780,18 +1746,8 @@
           <w:sz w:val="26"/>
           <w:szCs w:val="26"/>
         </w:rPr>
-        <w:t xml:space="preserve">Start work on the Call Flows </w:t>
-      </w:r>
-      <w:proofErr w:type="gramStart"/>
-      <w:r>
-        <w:rPr>
-          <w:rFonts w:ascii="Segoe UI" w:hAnsi="Segoe UI" w:cs="Segoe UI"/>
-          <w:sz w:val="26"/>
-          <w:szCs w:val="26"/>
-        </w:rPr>
-        <w:t>page</w:t>
-      </w:r>
-      <w:proofErr w:type="gramEnd"/>
+        <w:t>Start work on the Call Flows page</w:t>
+      </w:r>
     </w:p>
     <w:p>
       <w:pPr>
@@ -1906,25 +1862,7 @@
           <w:sz w:val="26"/>
           <w:szCs w:val="26"/>
         </w:rPr>
-        <w:t xml:space="preserve">Completed the Daily Expectations element, I </w:t>
-      </w:r>
-      <w:proofErr w:type="gramStart"/>
-      <w:r>
-        <w:rPr>
-          <w:rFonts w:ascii="Segoe UI" w:hAnsi="Segoe UI" w:cs="Segoe UI"/>
-          <w:sz w:val="26"/>
-          <w:szCs w:val="26"/>
-        </w:rPr>
-        <w:t>reverted back</w:t>
-      </w:r>
-      <w:proofErr w:type="gramEnd"/>
-      <w:r>
-        <w:rPr>
-          <w:rFonts w:ascii="Segoe UI" w:hAnsi="Segoe UI" w:cs="Segoe UI"/>
-          <w:sz w:val="26"/>
-          <w:szCs w:val="26"/>
-        </w:rPr>
-        <w:t xml:space="preserve"> to the original figma whiteboard design but improved it visually with directions for users. In testing I tried to create documents within MongoDB for my </w:t>
+        <w:t xml:space="preserve">Completed the Daily Expectations element, I reverted back to the original figma whiteboard design but improved it visually with directions for users. In testing I tried to create documents within MongoDB for my </w:t>
       </w:r>
       <w:proofErr w:type="spellStart"/>
       <w:r>
@@ -1942,25 +1880,7 @@
           <w:sz w:val="26"/>
           <w:szCs w:val="26"/>
         </w:rPr>
-        <w:t xml:space="preserve"> to see how they would foreach onto the </w:t>
-      </w:r>
-      <w:proofErr w:type="gramStart"/>
-      <w:r>
-        <w:rPr>
-          <w:rFonts w:ascii="Segoe UI" w:hAnsi="Segoe UI" w:cs="Segoe UI"/>
-          <w:sz w:val="26"/>
-          <w:szCs w:val="26"/>
-        </w:rPr>
-        <w:t>page</w:t>
-      </w:r>
-      <w:proofErr w:type="gramEnd"/>
-      <w:r>
-        <w:rPr>
-          <w:rFonts w:ascii="Segoe UI" w:hAnsi="Segoe UI" w:cs="Segoe UI"/>
-          <w:sz w:val="26"/>
-          <w:szCs w:val="26"/>
-        </w:rPr>
-        <w:t xml:space="preserve"> but my testing failed. I created the </w:t>
+        <w:t xml:space="preserve"> to see how they would foreach onto the page but my testing failed. I created the </w:t>
       </w:r>
       <w:proofErr w:type="spellStart"/>
       <w:r>
@@ -2072,18 +1992,8 @@
           <w:sz w:val="26"/>
           <w:szCs w:val="26"/>
         </w:rPr>
-        <w:t xml:space="preserve">Create all of the CallFlowModel </w:t>
-      </w:r>
-      <w:proofErr w:type="gramStart"/>
-      <w:r>
-        <w:rPr>
-          <w:rFonts w:ascii="Segoe UI" w:hAnsi="Segoe UI" w:cs="Segoe UI"/>
-          <w:sz w:val="26"/>
-          <w:szCs w:val="26"/>
-        </w:rPr>
-        <w:t>documents</w:t>
-      </w:r>
-      <w:proofErr w:type="gramEnd"/>
+        <w:t>Create all of the CallFlowModel documents</w:t>
+      </w:r>
     </w:p>
     <w:p>
       <w:pPr>
@@ -2177,23 +2087,13 @@
         <w:tab/>
         <w:t xml:space="preserve">I am not able to pull the self-referential lists from my CallFlowModel accurately. The child CallFlowModel within the Parent CallFlowModel is correct, but it is not pulling the grandchild CallFlowModels from the child CallFlowModels. </w:t>
       </w:r>
-      <w:proofErr w:type="gramStart"/>
-      <w:r>
-        <w:rPr>
-          <w:rFonts w:ascii="Segoe UI" w:hAnsi="Segoe UI" w:cs="Segoe UI"/>
-          <w:sz w:val="26"/>
-          <w:szCs w:val="26"/>
-        </w:rPr>
-        <w:t>So</w:t>
-      </w:r>
-      <w:proofErr w:type="gramEnd"/>
-      <w:r>
-        <w:rPr>
-          <w:rFonts w:ascii="Segoe UI" w:hAnsi="Segoe UI" w:cs="Segoe UI"/>
-          <w:sz w:val="26"/>
-          <w:szCs w:val="26"/>
-        </w:rPr>
-        <w:t xml:space="preserve"> my expanding list of call flows is not working properly</w:t>
+      <w:r>
+        <w:rPr>
+          <w:rFonts w:ascii="Segoe UI" w:hAnsi="Segoe UI" w:cs="Segoe UI"/>
+          <w:sz w:val="26"/>
+          <w:szCs w:val="26"/>
+        </w:rPr>
+        <w:t>So my expanding list of call flows is not working properly</w:t>
       </w:r>
     </w:p>
     <w:p>
@@ -2269,25 +2169,7 @@
           <w:sz w:val="26"/>
           <w:szCs w:val="26"/>
         </w:rPr>
-        <w:t xml:space="preserve"> property of the parent </w:t>
-      </w:r>
-      <w:proofErr w:type="gramStart"/>
-      <w:r>
-        <w:rPr>
-          <w:rFonts w:ascii="Segoe UI" w:hAnsi="Segoe UI" w:cs="Segoe UI"/>
-          <w:sz w:val="26"/>
-          <w:szCs w:val="26"/>
-        </w:rPr>
-        <w:t>CallFlowModels</w:t>
-      </w:r>
-      <w:proofErr w:type="gramEnd"/>
-      <w:r>
-        <w:rPr>
-          <w:rFonts w:ascii="Segoe UI" w:hAnsi="Segoe UI" w:cs="Segoe UI"/>
-          <w:sz w:val="26"/>
-          <w:szCs w:val="26"/>
-        </w:rPr>
-        <w:t xml:space="preserve"> but I am running into problems displaying the children properly for ease of use. I don’t want to hard code anything so I am going through the debugging process to see where the problem originated so I can loop through the list the way I intended.</w:t>
+        <w:t xml:space="preserve"> property of the parent CallFlowModels but I am running into problems displaying the children properly for ease of use. I don’t want to hard code anything so I am going through the debugging process to see where the problem originated so I can loop through the list the way I intended.</w:t>
       </w:r>
     </w:p>
     <w:p>
@@ -2453,25 +2335,7 @@
           <w:szCs w:val="26"/>
         </w:rPr>
         <w:tab/>
-        <w:t xml:space="preserve">I located the problem with my CallFlowModels, I was creating them in the correct </w:t>
-      </w:r>
-      <w:proofErr w:type="gramStart"/>
-      <w:r>
-        <w:rPr>
-          <w:rFonts w:ascii="Segoe UI" w:hAnsi="Segoe UI" w:cs="Segoe UI"/>
-          <w:sz w:val="26"/>
-          <w:szCs w:val="26"/>
-        </w:rPr>
-        <w:t>order</w:t>
-      </w:r>
-      <w:proofErr w:type="gramEnd"/>
-      <w:r>
-        <w:rPr>
-          <w:rFonts w:ascii="Segoe UI" w:hAnsi="Segoe UI" w:cs="Segoe UI"/>
-          <w:sz w:val="26"/>
-          <w:szCs w:val="26"/>
-        </w:rPr>
-        <w:t xml:space="preserve"> and I was adding each CallFlowModel to its Parent’s </w:t>
+        <w:t xml:space="preserve">I located the problem with my CallFlowModels, I was creating them in the correct order and I was adding each CallFlowModel to its Parent’s </w:t>
       </w:r>
       <w:proofErr w:type="spellStart"/>
       <w:r>
@@ -2640,18 +2504,7 @@
           <w:szCs w:val="40"/>
           <w:u w:val="single"/>
         </w:rPr>
-        <w:t>Date 12/2</w:t>
-      </w:r>
-      <w:r>
-        <w:rPr>
-          <w:rFonts w:ascii="Trebuchet MS" w:hAnsi="Trebuchet MS"/>
-          <w:b/>
-          <w:bCs/>
-          <w:sz w:val="40"/>
-          <w:szCs w:val="40"/>
-          <w:u w:val="single"/>
-        </w:rPr>
-        <w:t>8</w:t>
+        <w:t>Date 12/28</w:t>
       </w:r>
     </w:p>
     <w:p>
@@ -2765,32 +2618,7 @@
           <w:szCs w:val="26"/>
         </w:rPr>
         <w:tab/>
-      </w:r>
-      <w:r>
-        <w:rPr>
-          <w:rFonts w:ascii="Segoe UI" w:hAnsi="Segoe UI" w:cs="Segoe UI"/>
-          <w:sz w:val="26"/>
-          <w:szCs w:val="26"/>
-        </w:rPr>
-        <w:t xml:space="preserve">I started out by creating a Card layout for outputting the steps for each Call flow and finished with that page completely. Then I created all the FDC’s that the program would need and saved them to MongoDB, created a search function and card layout to display </w:t>
-      </w:r>
-      <w:proofErr w:type="gramStart"/>
-      <w:r>
-        <w:rPr>
-          <w:rFonts w:ascii="Segoe UI" w:hAnsi="Segoe UI" w:cs="Segoe UI"/>
-          <w:sz w:val="26"/>
-          <w:szCs w:val="26"/>
-        </w:rPr>
-        <w:t>all of</w:t>
-      </w:r>
-      <w:proofErr w:type="gramEnd"/>
-      <w:r>
-        <w:rPr>
-          <w:rFonts w:ascii="Segoe UI" w:hAnsi="Segoe UI" w:cs="Segoe UI"/>
-          <w:sz w:val="26"/>
-          <w:szCs w:val="26"/>
-        </w:rPr>
-        <w:t xml:space="preserve"> the FDC’s with an expanding section to see the escalation phone numbers as they are not always needed. After finishing the FDC list page I started on the Templates page, I kept the same search logic as there was no need to change it and created all the </w:t>
+        <w:t xml:space="preserve">I started out by creating a Card layout for outputting the steps for each Call flow and finished with that page completely. Then I created all the FDC’s that the program would need and saved them to MongoDB, created a search function and card layout to display all of the FDC’s with an expanding section to see the escalation phone numbers as they are not always needed. After finishing the FDC list page I started on the Templates page, I kept the same search logic as there was no need to change it and created all the </w:t>
       </w:r>
       <w:proofErr w:type="spellStart"/>
       <w:r>
@@ -2838,6 +2666,198 @@
           <w:szCs w:val="26"/>
         </w:rPr>
       </w:pPr>
+    </w:p>
+    <w:p>
+      <w:pPr>
+        <w:spacing w:line="360" w:lineRule="auto"/>
+        <w:rPr>
+          <w:rFonts w:ascii="Trebuchet MS" w:hAnsi="Trebuchet MS"/>
+          <w:b/>
+          <w:bCs/>
+          <w:sz w:val="40"/>
+          <w:szCs w:val="40"/>
+        </w:rPr>
+      </w:pPr>
+      <w:r>
+        <w:rPr>
+          <w:rFonts w:ascii="Trebuchet MS" w:hAnsi="Trebuchet MS"/>
+          <w:b/>
+          <w:bCs/>
+          <w:sz w:val="40"/>
+          <w:szCs w:val="40"/>
+          <w:u w:val="single"/>
+        </w:rPr>
+        <w:lastRenderedPageBreak/>
+        <w:t>Date 12/2</w:t>
+      </w:r>
+      <w:r>
+        <w:rPr>
+          <w:rFonts w:ascii="Trebuchet MS" w:hAnsi="Trebuchet MS"/>
+          <w:b/>
+          <w:bCs/>
+          <w:sz w:val="40"/>
+          <w:szCs w:val="40"/>
+          <w:u w:val="single"/>
+        </w:rPr>
+        <w:t>9</w:t>
+      </w:r>
+    </w:p>
+    <w:p>
+      <w:pPr>
+        <w:spacing w:line="360" w:lineRule="auto"/>
+        <w:rPr>
+          <w:rFonts w:ascii="Trebuchet MS" w:hAnsi="Trebuchet MS"/>
+          <w:b/>
+          <w:bCs/>
+          <w:sz w:val="32"/>
+          <w:szCs w:val="32"/>
+        </w:rPr>
+      </w:pPr>
+      <w:r>
+        <w:rPr>
+          <w:rFonts w:ascii="Trebuchet MS" w:hAnsi="Trebuchet MS"/>
+          <w:b/>
+          <w:bCs/>
+          <w:sz w:val="32"/>
+          <w:szCs w:val="32"/>
+        </w:rPr>
+        <w:t>Today’s Goals:</w:t>
+      </w:r>
+    </w:p>
+    <w:p>
+      <w:pPr>
+        <w:pStyle w:val="ListParagraph"/>
+        <w:numPr>
+          <w:ilvl w:val="0"/>
+          <w:numId w:val="4"/>
+        </w:numPr>
+        <w:spacing w:line="240" w:lineRule="auto"/>
+        <w:rPr>
+          <w:rFonts w:ascii="Segoe UI" w:hAnsi="Segoe UI" w:cs="Segoe UI"/>
+          <w:sz w:val="26"/>
+          <w:szCs w:val="26"/>
+        </w:rPr>
+      </w:pPr>
+      <w:r>
+        <w:rPr>
+          <w:rFonts w:ascii="Segoe UI" w:hAnsi="Segoe UI" w:cs="Segoe UI"/>
+          <w:sz w:val="26"/>
+          <w:szCs w:val="26"/>
+        </w:rPr>
+        <w:t>Finish Web Application</w:t>
+      </w:r>
+    </w:p>
+    <w:p>
+      <w:pPr>
+        <w:spacing w:line="240" w:lineRule="auto"/>
+        <w:rPr>
+          <w:rFonts w:ascii="Segoe UI" w:hAnsi="Segoe UI" w:cs="Segoe UI"/>
+          <w:sz w:val="26"/>
+          <w:szCs w:val="26"/>
+        </w:rPr>
+      </w:pPr>
+    </w:p>
+    <w:p>
+      <w:pPr>
+        <w:spacing w:line="360" w:lineRule="auto"/>
+        <w:rPr>
+          <w:rFonts w:ascii="Trebuchet MS" w:hAnsi="Trebuchet MS" w:cs="Segoe UI"/>
+          <w:b/>
+          <w:bCs/>
+          <w:sz w:val="32"/>
+          <w:szCs w:val="32"/>
+        </w:rPr>
+      </w:pPr>
+      <w:r>
+        <w:rPr>
+          <w:rFonts w:ascii="Trebuchet MS" w:hAnsi="Trebuchet MS" w:cs="Segoe UI"/>
+          <w:b/>
+          <w:bCs/>
+          <w:sz w:val="32"/>
+          <w:szCs w:val="32"/>
+        </w:rPr>
+        <w:t>How did it go:</w:t>
+      </w:r>
+    </w:p>
+    <w:p>
+      <w:pPr>
+        <w:spacing w:line="240" w:lineRule="auto"/>
+        <w:rPr>
+          <w:rFonts w:ascii="Segoe UI" w:hAnsi="Segoe UI" w:cs="Segoe UI"/>
+          <w:sz w:val="26"/>
+          <w:szCs w:val="26"/>
+        </w:rPr>
+      </w:pPr>
+      <w:r>
+        <w:rPr>
+          <w:rFonts w:ascii="Segoe UI" w:hAnsi="Segoe UI" w:cs="Segoe UI"/>
+          <w:sz w:val="26"/>
+          <w:szCs w:val="26"/>
+        </w:rPr>
+        <w:tab/>
+      </w:r>
+      <w:r>
+        <w:rPr>
+          <w:rFonts w:ascii="Segoe UI" w:hAnsi="Segoe UI" w:cs="Segoe UI"/>
+          <w:sz w:val="26"/>
+          <w:szCs w:val="26"/>
+        </w:rPr>
+        <w:t xml:space="preserve">Began by removing the Backoffice section of the header, models data access and references as it is no longer requested. I created </w:t>
+      </w:r>
+      <w:proofErr w:type="spellStart"/>
+      <w:r>
+        <w:rPr>
+          <w:rFonts w:ascii="Segoe UI" w:hAnsi="Segoe UI" w:cs="Segoe UI"/>
+          <w:sz w:val="26"/>
+          <w:szCs w:val="26"/>
+        </w:rPr>
+        <w:t>KbArticleModels</w:t>
+      </w:r>
+      <w:proofErr w:type="spellEnd"/>
+      <w:r>
+        <w:rPr>
+          <w:rFonts w:ascii="Segoe UI" w:hAnsi="Segoe UI" w:cs="Segoe UI"/>
+          <w:sz w:val="26"/>
+          <w:szCs w:val="26"/>
+        </w:rPr>
+        <w:t xml:space="preserve"> and saved them to the database. My </w:t>
+      </w:r>
+      <w:proofErr w:type="spellStart"/>
+      <w:r>
+        <w:rPr>
+          <w:rFonts w:ascii="Segoe UI" w:hAnsi="Segoe UI" w:cs="Segoe UI"/>
+          <w:sz w:val="26"/>
+          <w:szCs w:val="26"/>
+        </w:rPr>
+        <w:t>FDCList</w:t>
+      </w:r>
+      <w:proofErr w:type="spellEnd"/>
+      <w:r>
+        <w:rPr>
+          <w:rFonts w:ascii="Segoe UI" w:hAnsi="Segoe UI" w:cs="Segoe UI"/>
+          <w:sz w:val="26"/>
+          <w:szCs w:val="26"/>
+        </w:rPr>
+        <w:t xml:space="preserve"> and Templates pages both revolve around using cards to display their information and I did not want to replicate that a third time, so I decided to use a table, it gets the limited information across and is easy to expand if needed. Hooked up the </w:t>
+      </w:r>
+      <w:proofErr w:type="spellStart"/>
+      <w:r>
+        <w:rPr>
+          <w:rFonts w:ascii="Segoe UI" w:hAnsi="Segoe UI" w:cs="Segoe UI"/>
+          <w:sz w:val="26"/>
+          <w:szCs w:val="26"/>
+        </w:rPr>
+        <w:t>DataAccess</w:t>
+      </w:r>
+      <w:proofErr w:type="spellEnd"/>
+      <w:r>
+        <w:rPr>
+          <w:rFonts w:ascii="Segoe UI" w:hAnsi="Segoe UI" w:cs="Segoe UI"/>
+          <w:sz w:val="26"/>
+          <w:szCs w:val="26"/>
+        </w:rPr>
+        <w:t xml:space="preserve"> and finished the page. I used Dev tools with google chrome to check breakpoints in my pages, this application is only meant for web use and not phone use, so I got it working down to the large breakpoint but did not do any mobile changes as they were not requested.</w:t>
+      </w:r>
     </w:p>
     <w:p>
       <w:pPr>

</xml_diff>